<commit_message>
updated URS with SRS
</commit_message>
<xml_diff>
--- a/User Requirement Specification with Software Requirement Specification.docx
+++ b/User Requirement Specification with Software Requirement Specification.docx
@@ -208,23 +208,7 @@
           <w:rFonts w:ascii="Cambria" w:hAnsi="Cambria"/>
           <w:color w:val="17365D" w:themeColor="text2" w:themeShade="BF"/>
         </w:rPr>
-        <w:t xml:space="preserve">Guest can view </w:t>
-      </w:r>
-      <w:proofErr w:type="spellStart"/>
-      <w:r>
-        <w:rPr>
-          <w:rFonts w:ascii="Cambria" w:hAnsi="Cambria"/>
-          <w:color w:val="17365D" w:themeColor="text2" w:themeShade="BF"/>
-        </w:rPr>
-        <w:t>Dhamma</w:t>
-      </w:r>
-      <w:proofErr w:type="spellEnd"/>
-      <w:r>
-        <w:rPr>
-          <w:rFonts w:ascii="Cambria" w:hAnsi="Cambria"/>
-          <w:color w:val="17365D" w:themeColor="text2" w:themeShade="BF"/>
-        </w:rPr>
-        <w:t xml:space="preserve"> Content page.</w:t>
+        <w:t>Guest can view Dhamma Content page.</w:t>
       </w:r>
     </w:p>
     <w:p>
@@ -261,23 +245,7 @@
           <w:rFonts w:ascii="Cambria" w:hAnsi="Cambria"/>
           <w:color w:val="17365D" w:themeColor="text2" w:themeShade="BF"/>
         </w:rPr>
-        <w:t xml:space="preserve">The system shall provide user interface for display </w:t>
-      </w:r>
-      <w:proofErr w:type="spellStart"/>
-      <w:r>
-        <w:rPr>
-          <w:rFonts w:ascii="Cambria" w:hAnsi="Cambria"/>
-          <w:color w:val="17365D" w:themeColor="text2" w:themeShade="BF"/>
-        </w:rPr>
-        <w:t>Dhamma</w:t>
-      </w:r>
-      <w:proofErr w:type="spellEnd"/>
-      <w:r>
-        <w:rPr>
-          <w:rFonts w:ascii="Cambria" w:hAnsi="Cambria"/>
-          <w:color w:val="17365D" w:themeColor="text2" w:themeShade="BF"/>
-        </w:rPr>
-        <w:t xml:space="preserve"> Content page.</w:t>
+        <w:t>The system shall provide user interface for display Dhamma Content page.</w:t>
       </w:r>
     </w:p>
     <w:p>
@@ -1516,14 +1484,7 @@
           <w:rFonts w:ascii="Cambria" w:hAnsi="Cambria"/>
           <w:color w:val="17365D" w:themeColor="text2" w:themeShade="BF"/>
         </w:rPr>
-        <w:t>Index</w:t>
-      </w:r>
-      <w:r>
-        <w:rPr>
-          <w:rFonts w:ascii="Cambria" w:hAnsi="Cambria"/>
-          <w:color w:val="17365D" w:themeColor="text2" w:themeShade="BF"/>
-        </w:rPr>
-        <w:t xml:space="preserve"> page</w:t>
+        <w:t>Index page</w:t>
       </w:r>
       <w:r>
         <w:rPr>
@@ -1633,14 +1594,7 @@
           <w:rFonts w:ascii="Cambria" w:hAnsi="Cambria"/>
           <w:color w:val="17365D" w:themeColor="text2" w:themeShade="BF"/>
         </w:rPr>
-        <w:t xml:space="preserve"> </w:t>
-      </w:r>
-      <w:r>
-        <w:rPr>
-          <w:rFonts w:ascii="Cambria" w:hAnsi="Cambria"/>
-          <w:color w:val="17365D" w:themeColor="text2" w:themeShade="BF"/>
-        </w:rPr>
-        <w:t>page</w:t>
+        <w:t xml:space="preserve"> page</w:t>
       </w:r>
       <w:r>
         <w:rPr>
@@ -1876,23 +1830,7 @@
           <w:rFonts w:ascii="Cambria" w:hAnsi="Cambria"/>
           <w:color w:val="E36C0A" w:themeColor="accent6" w:themeShade="BF"/>
         </w:rPr>
-        <w:t xml:space="preserve">Member can view </w:t>
-      </w:r>
-      <w:proofErr w:type="spellStart"/>
-      <w:r>
-        <w:rPr>
-          <w:rFonts w:ascii="Cambria" w:hAnsi="Cambria"/>
-          <w:color w:val="E36C0A" w:themeColor="accent6" w:themeShade="BF"/>
-        </w:rPr>
-        <w:t>Dhamma</w:t>
-      </w:r>
-      <w:proofErr w:type="spellEnd"/>
-      <w:r>
-        <w:rPr>
-          <w:rFonts w:ascii="Cambria" w:hAnsi="Cambria"/>
-          <w:color w:val="E36C0A" w:themeColor="accent6" w:themeShade="BF"/>
-        </w:rPr>
-        <w:t xml:space="preserve"> Content page.</w:t>
+        <w:t>Member can view Dhamma Content page.</w:t>
       </w:r>
     </w:p>
     <w:p>
@@ -1958,23 +1896,7 @@
           <w:rFonts w:ascii="Cambria" w:hAnsi="Cambria"/>
           <w:color w:val="17365D" w:themeColor="text2" w:themeShade="BF"/>
         </w:rPr>
-        <w:t xml:space="preserve"> </w:t>
-      </w:r>
-      <w:proofErr w:type="spellStart"/>
-      <w:r>
-        <w:rPr>
-          <w:rFonts w:ascii="Cambria" w:hAnsi="Cambria"/>
-          <w:color w:val="17365D" w:themeColor="text2" w:themeShade="BF"/>
-        </w:rPr>
-        <w:t>Dhamma</w:t>
-      </w:r>
-      <w:proofErr w:type="spellEnd"/>
-      <w:r>
-        <w:rPr>
-          <w:rFonts w:ascii="Cambria" w:hAnsi="Cambria"/>
-          <w:color w:val="17365D" w:themeColor="text2" w:themeShade="BF"/>
-        </w:rPr>
-        <w:t xml:space="preserve"> Content page.</w:t>
+        <w:t xml:space="preserve"> Dhamma Content page.</w:t>
       </w:r>
     </w:p>
     <w:p>
@@ -2070,21 +1992,7 @@
           <w:rFonts w:ascii="Cambria" w:hAnsi="Cambria"/>
           <w:color w:val="17365D" w:themeColor="text2" w:themeShade="BF"/>
         </w:rPr>
-        <w:t xml:space="preserve"> </w:t>
-      </w:r>
-      <w:r>
-        <w:rPr>
-          <w:rFonts w:ascii="Cambria" w:hAnsi="Cambria"/>
-          <w:color w:val="17365D" w:themeColor="text2" w:themeShade="BF"/>
-        </w:rPr>
-        <w:t>Register</w:t>
-      </w:r>
-      <w:r>
-        <w:rPr>
-          <w:rFonts w:ascii="Cambria" w:hAnsi="Cambria"/>
-          <w:color w:val="17365D" w:themeColor="text2" w:themeShade="BF"/>
-        </w:rPr>
-        <w:t xml:space="preserve"> page.</w:t>
+        <w:t xml:space="preserve"> Register page.</w:t>
       </w:r>
     </w:p>
     <w:p>
@@ -2215,21 +2123,7 @@
           <w:rFonts w:ascii="Cambria" w:hAnsi="Cambria"/>
           <w:color w:val="E36C0A" w:themeColor="accent6" w:themeShade="BF"/>
         </w:rPr>
-        <w:t xml:space="preserve">The system shall provide user interface for display </w:t>
-      </w:r>
-      <w:r>
-        <w:rPr>
-          <w:rFonts w:ascii="Cambria" w:hAnsi="Cambria"/>
-          <w:color w:val="E36C0A" w:themeColor="accent6" w:themeShade="BF"/>
-        </w:rPr>
-        <w:t>Gallery</w:t>
-      </w:r>
-      <w:r>
-        <w:rPr>
-          <w:rFonts w:ascii="Cambria" w:hAnsi="Cambria"/>
-          <w:color w:val="E36C0A" w:themeColor="accent6" w:themeShade="BF"/>
-        </w:rPr>
-        <w:t xml:space="preserve"> page.</w:t>
+        <w:t>The system shall provide user interface for display Gallery page.</w:t>
       </w:r>
     </w:p>
     <w:p>
@@ -2517,14 +2411,7 @@
           <w:rFonts w:ascii="Cambria" w:hAnsi="Cambria"/>
           <w:color w:val="E36C0A" w:themeColor="accent6" w:themeShade="BF"/>
         </w:rPr>
-        <w:t xml:space="preserve"> page</w:t>
-      </w:r>
-      <w:r>
-        <w:rPr>
-          <w:rFonts w:ascii="Cambria" w:hAnsi="Cambria"/>
-          <w:color w:val="E36C0A" w:themeColor="accent6" w:themeShade="BF"/>
-        </w:rPr>
-        <w:t>.</w:t>
+        <w:t xml:space="preserve"> page.</w:t>
       </w:r>
     </w:p>
     <w:p>
@@ -2571,14 +2458,7 @@
           <w:rFonts w:ascii="Cambria" w:hAnsi="Cambria"/>
           <w:color w:val="E36C0A" w:themeColor="accent6" w:themeShade="BF"/>
         </w:rPr>
-        <w:t xml:space="preserve">The system shall </w:t>
-      </w:r>
-      <w:r>
-        <w:rPr>
-          <w:rFonts w:ascii="Cambria" w:hAnsi="Cambria"/>
-          <w:color w:val="E36C0A" w:themeColor="accent6" w:themeShade="BF"/>
-        </w:rPr>
-        <w:t>start running internet TV.</w:t>
+        <w:t>The system shall start running internet TV.</w:t>
       </w:r>
     </w:p>
     <w:p>
@@ -2625,21 +2505,7 @@
           <w:rFonts w:ascii="Cambria" w:hAnsi="Cambria"/>
           <w:color w:val="E36C0A" w:themeColor="accent6" w:themeShade="BF"/>
         </w:rPr>
-        <w:t xml:space="preserve">The system shall provide user interface for display </w:t>
-      </w:r>
-      <w:r>
-        <w:rPr>
-          <w:rFonts w:ascii="Cambria" w:hAnsi="Cambria"/>
-          <w:color w:val="E36C0A" w:themeColor="accent6" w:themeShade="BF"/>
-        </w:rPr>
-        <w:t>Temple Map</w:t>
-      </w:r>
-      <w:r>
-        <w:rPr>
-          <w:rFonts w:ascii="Cambria" w:hAnsi="Cambria"/>
-          <w:color w:val="E36C0A" w:themeColor="accent6" w:themeShade="BF"/>
-        </w:rPr>
-        <w:t xml:space="preserve"> page.</w:t>
+        <w:t>The system shall provide user interface for display Temple Map page.</w:t>
       </w:r>
     </w:p>
     <w:p>
@@ -2764,21 +2630,7 @@
           <w:rFonts w:ascii="Cambria" w:hAnsi="Cambria"/>
           <w:color w:val="E36C0A" w:themeColor="accent6" w:themeShade="BF"/>
         </w:rPr>
-        <w:t xml:space="preserve">The system shall provide user interface for display </w:t>
-      </w:r>
-      <w:r>
-        <w:rPr>
-          <w:rFonts w:ascii="Cambria" w:hAnsi="Cambria"/>
-          <w:color w:val="E36C0A" w:themeColor="accent6" w:themeShade="BF"/>
-        </w:rPr>
-        <w:t>Contact</w:t>
-      </w:r>
-      <w:r>
-        <w:rPr>
-          <w:rFonts w:ascii="Cambria" w:hAnsi="Cambria"/>
-          <w:color w:val="E36C0A" w:themeColor="accent6" w:themeShade="BF"/>
-        </w:rPr>
-        <w:t xml:space="preserve"> page.</w:t>
+        <w:t>The system shall provide user interface for display Contact page.</w:t>
       </w:r>
     </w:p>
     <w:p>
@@ -3001,63 +2853,24 @@
           <w:rFonts w:ascii="Cambria" w:hAnsi="Cambria"/>
           <w:color w:val="E36C0A" w:themeColor="accent6" w:themeShade="BF"/>
         </w:rPr>
-        <w:t xml:space="preserve">Member can view </w:t>
-      </w:r>
-      <w:proofErr w:type="spellStart"/>
-      <w:r>
-        <w:rPr>
-          <w:rFonts w:ascii="Cambria" w:hAnsi="Cambria"/>
-          <w:color w:val="E36C0A" w:themeColor="accent6" w:themeShade="BF"/>
-        </w:rPr>
-        <w:t>Dhamma</w:t>
-      </w:r>
-      <w:proofErr w:type="spellEnd"/>
-      <w:r>
-        <w:rPr>
-          <w:rFonts w:ascii="Cambria" w:hAnsi="Cambria"/>
-          <w:color w:val="E36C0A" w:themeColor="accent6" w:themeShade="BF"/>
-        </w:rPr>
-        <w:t xml:space="preserve"> Board.</w:t>
-      </w:r>
-    </w:p>
-    <w:p>
-      <w:pPr>
-        <w:pStyle w:val="ListParagraph"/>
-        <w:ind w:left="1077"/>
-        <w:rPr>
-          <w:rFonts w:ascii="Cambria" w:hAnsi="Cambria"/>
-          <w:color w:val="E36C0A" w:themeColor="accent6" w:themeShade="BF"/>
-        </w:rPr>
-      </w:pPr>
-      <w:r>
-        <w:rPr>
-          <w:rFonts w:ascii="Cambria" w:hAnsi="Cambria"/>
-          <w:color w:val="E36C0A" w:themeColor="accent6" w:themeShade="BF"/>
-        </w:rPr>
-        <w:t xml:space="preserve">The system shall provide user interface for display </w:t>
-      </w:r>
-      <w:proofErr w:type="spellStart"/>
-      <w:r>
-        <w:rPr>
-          <w:rFonts w:ascii="Cambria" w:hAnsi="Cambria"/>
-          <w:color w:val="E36C0A" w:themeColor="accent6" w:themeShade="BF"/>
-        </w:rPr>
-        <w:t>Dhamma</w:t>
-      </w:r>
-      <w:proofErr w:type="spellEnd"/>
-      <w:r>
-        <w:rPr>
-          <w:rFonts w:ascii="Cambria" w:hAnsi="Cambria"/>
-          <w:color w:val="E36C0A" w:themeColor="accent6" w:themeShade="BF"/>
-        </w:rPr>
-        <w:t xml:space="preserve"> Board</w:t>
-      </w:r>
-      <w:r>
-        <w:rPr>
-          <w:rFonts w:ascii="Cambria" w:hAnsi="Cambria"/>
-          <w:color w:val="E36C0A" w:themeColor="accent6" w:themeShade="BF"/>
-        </w:rPr>
-        <w:t>.</w:t>
+        <w:t>Member can view Dhamma Board.</w:t>
+      </w:r>
+    </w:p>
+    <w:p>
+      <w:pPr>
+        <w:pStyle w:val="ListParagraph"/>
+        <w:ind w:left="1077"/>
+        <w:rPr>
+          <w:rFonts w:ascii="Cambria" w:hAnsi="Cambria"/>
+          <w:color w:val="E36C0A" w:themeColor="accent6" w:themeShade="BF"/>
+        </w:rPr>
+      </w:pPr>
+      <w:r>
+        <w:rPr>
+          <w:rFonts w:ascii="Cambria" w:hAnsi="Cambria"/>
+          <w:color w:val="E36C0A" w:themeColor="accent6" w:themeShade="BF"/>
+        </w:rPr>
+        <w:t>The system shall provide user interface for display Dhamma Board.</w:t>
       </w:r>
     </w:p>
     <w:p>
@@ -3087,105 +2900,41 @@
           <w:rFonts w:ascii="Cambria" w:hAnsi="Cambria"/>
           <w:color w:val="E36C0A" w:themeColor="accent6" w:themeShade="BF"/>
         </w:rPr>
-        <w:t xml:space="preserve">Member can post </w:t>
-      </w:r>
-      <w:proofErr w:type="spellStart"/>
-      <w:r>
-        <w:rPr>
-          <w:rFonts w:ascii="Cambria" w:hAnsi="Cambria"/>
-          <w:color w:val="E36C0A" w:themeColor="accent6" w:themeShade="BF"/>
-        </w:rPr>
-        <w:t>Dhamma</w:t>
-      </w:r>
-      <w:proofErr w:type="spellEnd"/>
-      <w:r>
-        <w:rPr>
-          <w:rFonts w:ascii="Cambria" w:hAnsi="Cambria"/>
-          <w:color w:val="E36C0A" w:themeColor="accent6" w:themeShade="BF"/>
-        </w:rPr>
-        <w:t xml:space="preserve"> question to </w:t>
-      </w:r>
-      <w:proofErr w:type="spellStart"/>
-      <w:r>
-        <w:rPr>
-          <w:rFonts w:ascii="Cambria" w:hAnsi="Cambria"/>
-          <w:color w:val="E36C0A" w:themeColor="accent6" w:themeShade="BF"/>
-        </w:rPr>
-        <w:t>Dhamma</w:t>
-      </w:r>
-      <w:proofErr w:type="spellEnd"/>
-      <w:r>
-        <w:rPr>
-          <w:rFonts w:ascii="Cambria" w:hAnsi="Cambria"/>
-          <w:color w:val="E36C0A" w:themeColor="accent6" w:themeShade="BF"/>
-        </w:rPr>
-        <w:t xml:space="preserve"> Board.</w:t>
-      </w:r>
-    </w:p>
-    <w:p>
-      <w:pPr>
-        <w:pStyle w:val="ListParagraph"/>
-        <w:ind w:left="1077"/>
-        <w:rPr>
-          <w:rFonts w:ascii="Cambria" w:hAnsi="Cambria"/>
-          <w:color w:val="E36C0A" w:themeColor="accent6" w:themeShade="BF"/>
-        </w:rPr>
-      </w:pPr>
-      <w:r>
-        <w:rPr>
-          <w:rFonts w:ascii="Cambria" w:hAnsi="Cambria"/>
-          <w:color w:val="E36C0A" w:themeColor="accent6" w:themeShade="BF"/>
-        </w:rPr>
-        <w:t xml:space="preserve">The system shall provide user interface for display </w:t>
-      </w:r>
-      <w:proofErr w:type="spellStart"/>
-      <w:r>
-        <w:rPr>
-          <w:rFonts w:ascii="Cambria" w:hAnsi="Cambria"/>
-          <w:color w:val="E36C0A" w:themeColor="accent6" w:themeShade="BF"/>
-        </w:rPr>
-        <w:t>Dhamma</w:t>
-      </w:r>
-      <w:proofErr w:type="spellEnd"/>
-      <w:r>
-        <w:rPr>
-          <w:rFonts w:ascii="Cambria" w:hAnsi="Cambria"/>
-          <w:color w:val="E36C0A" w:themeColor="accent6" w:themeShade="BF"/>
-        </w:rPr>
-        <w:t xml:space="preserve"> Board.</w:t>
-      </w:r>
-    </w:p>
-    <w:p>
-      <w:pPr>
-        <w:pStyle w:val="ListParagraph"/>
-        <w:ind w:left="1077"/>
-        <w:rPr>
-          <w:rFonts w:ascii="Cambria" w:hAnsi="Cambria"/>
-          <w:color w:val="E36C0A" w:themeColor="accent6" w:themeShade="BF"/>
-        </w:rPr>
-      </w:pPr>
-      <w:r>
-        <w:rPr>
-          <w:rFonts w:ascii="Cambria" w:hAnsi="Cambria"/>
-          <w:color w:val="E36C0A" w:themeColor="accent6" w:themeShade="BF"/>
-        </w:rPr>
-        <w:t xml:space="preserve">The system shall provide </w:t>
-      </w:r>
-      <w:proofErr w:type="spellStart"/>
-      <w:r>
-        <w:rPr>
-          <w:rFonts w:ascii="Cambria" w:hAnsi="Cambria"/>
-          <w:color w:val="E36C0A" w:themeColor="accent6" w:themeShade="BF"/>
-        </w:rPr>
-        <w:t>Dhamma</w:t>
-      </w:r>
-      <w:proofErr w:type="spellEnd"/>
-      <w:r>
-        <w:rPr>
-          <w:rFonts w:ascii="Cambria" w:hAnsi="Cambria"/>
-          <w:color w:val="E36C0A" w:themeColor="accent6" w:themeShade="BF"/>
-        </w:rPr>
-        <w:t xml:space="preserve"> Question form provide Name, email, </w:t>
+        <w:t>Member can post Dhamma question to Dhamma Board.</w:t>
+      </w:r>
+    </w:p>
+    <w:p>
+      <w:pPr>
+        <w:pStyle w:val="ListParagraph"/>
+        <w:ind w:left="1077"/>
+        <w:rPr>
+          <w:rFonts w:ascii="Cambria" w:hAnsi="Cambria"/>
+          <w:color w:val="E36C0A" w:themeColor="accent6" w:themeShade="BF"/>
+        </w:rPr>
+      </w:pPr>
+      <w:r>
+        <w:rPr>
+          <w:rFonts w:ascii="Cambria" w:hAnsi="Cambria"/>
+          <w:color w:val="E36C0A" w:themeColor="accent6" w:themeShade="BF"/>
+        </w:rPr>
+        <w:t>The system shall provide user interface for display Dhamma Board.</w:t>
+      </w:r>
+    </w:p>
+    <w:p>
+      <w:pPr>
+        <w:pStyle w:val="ListParagraph"/>
+        <w:ind w:left="1077"/>
+        <w:rPr>
+          <w:rFonts w:ascii="Cambria" w:hAnsi="Cambria"/>
+          <w:color w:val="E36C0A" w:themeColor="accent6" w:themeShade="BF"/>
+        </w:rPr>
+      </w:pPr>
+      <w:r>
+        <w:rPr>
+          <w:rFonts w:ascii="Cambria" w:hAnsi="Cambria"/>
+          <w:color w:val="E36C0A" w:themeColor="accent6" w:themeShade="BF"/>
+        </w:rPr>
+        <w:t xml:space="preserve">The system shall provide Dhamma Question form provide Name, email, </w:t>
       </w:r>
       <w:r>
         <w:rPr>
@@ -3237,14 +2986,7 @@
           <w:rFonts w:ascii="Cambria" w:hAnsi="Cambria"/>
           <w:color w:val="E36C0A" w:themeColor="accent6" w:themeShade="BF"/>
         </w:rPr>
-        <w:t xml:space="preserve">The system shall provide user interface for display </w:t>
-      </w:r>
-      <w:r>
-        <w:rPr>
-          <w:rFonts w:ascii="Cambria" w:hAnsi="Cambria"/>
-          <w:color w:val="E36C0A" w:themeColor="accent6" w:themeShade="BF"/>
-        </w:rPr>
-        <w:t>Member personal information page.</w:t>
+        <w:t>The system shall provide user interface for display Member personal information page.</w:t>
       </w:r>
     </w:p>
     <w:p>
@@ -3379,7 +3121,7 @@
         <w:pStyle w:val="ListParagraph"/>
         <w:ind w:left="1077"/>
         <w:rPr>
-          <w:rFonts w:ascii="Cambria" w:hAnsi="Cambria" w:hint="cs"/>
+          <w:rFonts w:ascii="Cambria" w:hAnsi="Cambria"/>
           <w:color w:val="FF0000"/>
           <w:cs/>
         </w:rPr>
@@ -3646,23 +3388,7 @@
           <w:rFonts w:ascii="Cambria" w:hAnsi="Cambria"/>
           <w:color w:val="FF0000"/>
         </w:rPr>
-        <w:t xml:space="preserve">Admin can view </w:t>
-      </w:r>
-      <w:proofErr w:type="spellStart"/>
-      <w:r>
-        <w:rPr>
-          <w:rFonts w:ascii="Cambria" w:hAnsi="Cambria"/>
-          <w:color w:val="FF0000"/>
-        </w:rPr>
-        <w:t>Dhamma</w:t>
-      </w:r>
-      <w:proofErr w:type="spellEnd"/>
-      <w:r>
-        <w:rPr>
-          <w:rFonts w:ascii="Cambria" w:hAnsi="Cambria"/>
-          <w:color w:val="FF0000"/>
-        </w:rPr>
-        <w:t xml:space="preserve"> Content page.</w:t>
+        <w:t>Admin can view Dhamma Content page.</w:t>
       </w:r>
     </w:p>
     <w:p>
@@ -3686,23 +3412,7 @@
           <w:rFonts w:ascii="Cambria" w:hAnsi="Cambria"/>
           <w:color w:val="FF0000"/>
         </w:rPr>
-        <w:t xml:space="preserve"> </w:t>
-      </w:r>
-      <w:proofErr w:type="spellStart"/>
-      <w:r>
-        <w:rPr>
-          <w:rFonts w:ascii="Cambria" w:hAnsi="Cambria"/>
-          <w:color w:val="FF0000"/>
-        </w:rPr>
-        <w:t>Dhamma</w:t>
-      </w:r>
-      <w:proofErr w:type="spellEnd"/>
-      <w:r>
-        <w:rPr>
-          <w:rFonts w:ascii="Cambria" w:hAnsi="Cambria"/>
-          <w:color w:val="FF0000"/>
-        </w:rPr>
-        <w:t xml:space="preserve"> content page.</w:t>
+        <w:t xml:space="preserve"> Dhamma content page.</w:t>
       </w:r>
     </w:p>
     <w:p>
@@ -4316,7 +4026,14 @@
           <w:rFonts w:ascii="Cambria" w:hAnsi="Cambria"/>
           <w:color w:val="FF0000"/>
         </w:rPr>
-        <w:t>10 uploading image slots.</w:t>
+        <w:t>5</w:t>
+      </w:r>
+      <w:r>
+        <w:rPr>
+          <w:rFonts w:ascii="Cambria" w:hAnsi="Cambria"/>
+          <w:color w:val="FF0000"/>
+        </w:rPr>
+        <w:t xml:space="preserve"> uploading image slots.</w:t>
       </w:r>
     </w:p>
     <w:p>
@@ -4351,8 +4068,6 @@
           <w:color w:val="FF0000"/>
         </w:rPr>
       </w:pPr>
-      <w:bookmarkStart w:id="0" w:name="_GoBack"/>
-      <w:bookmarkEnd w:id="0"/>
       <w:r>
         <w:rPr>
           <w:rFonts w:ascii="Cambria" w:hAnsi="Cambria"/>
@@ -4384,6 +4099,64 @@
     <w:p>
       <w:pPr>
         <w:pStyle w:val="ListParagraph"/>
+        <w:ind w:left="1077"/>
+        <w:rPr>
+          <w:rFonts w:ascii="Cambria" w:hAnsi="Cambria"/>
+          <w:color w:val="FF0000"/>
+        </w:rPr>
+      </w:pPr>
+      <w:r>
+        <w:rPr>
+          <w:rFonts w:ascii="Cambria" w:hAnsi="Cambria"/>
+          <w:color w:val="FF0000"/>
+        </w:rPr>
+        <w:t>The system shall provide user interface for display</w:t>
+      </w:r>
+      <w:r>
+        <w:rPr>
+          <w:rFonts w:ascii="Cambria" w:hAnsi="Cambria"/>
+          <w:color w:val="FF0000"/>
+        </w:rPr>
+        <w:t xml:space="preserve"> News and Activities</w:t>
+      </w:r>
+      <w:r>
+        <w:rPr>
+          <w:rFonts w:ascii="Cambria" w:hAnsi="Cambria"/>
+          <w:color w:val="FF0000"/>
+        </w:rPr>
+        <w:t xml:space="preserve"> Editing page.</w:t>
+      </w:r>
+    </w:p>
+    <w:p>
+      <w:pPr>
+        <w:pStyle w:val="ListParagraph"/>
+        <w:ind w:left="1077"/>
+        <w:rPr>
+          <w:rFonts w:ascii="Cambria" w:hAnsi="Cambria"/>
+          <w:color w:val="FF0000"/>
+        </w:rPr>
+      </w:pPr>
+      <w:r>
+        <w:rPr>
+          <w:rFonts w:ascii="Cambria" w:hAnsi="Cambria"/>
+          <w:color w:val="FF0000"/>
+        </w:rPr>
+        <w:t>The system shall provide adding News or Activities with Topic, Detail, and image.</w:t>
+      </w:r>
+    </w:p>
+    <w:p>
+      <w:pPr>
+        <w:pStyle w:val="ListParagraph"/>
+        <w:ind w:left="1077"/>
+        <w:rPr>
+          <w:rFonts w:ascii="Cambria" w:hAnsi="Cambria"/>
+          <w:color w:val="FF0000"/>
+        </w:rPr>
+      </w:pPr>
+    </w:p>
+    <w:p>
+      <w:pPr>
+        <w:pStyle w:val="ListParagraph"/>
         <w:numPr>
           <w:ilvl w:val="0"/>
           <w:numId w:val="1"/>
@@ -4432,6 +4205,57 @@
     <w:p>
       <w:pPr>
         <w:pStyle w:val="ListParagraph"/>
+        <w:ind w:left="1077"/>
+        <w:rPr>
+          <w:rFonts w:ascii="Cambria" w:hAnsi="Cambria"/>
+          <w:color w:val="FF0000"/>
+        </w:rPr>
+      </w:pPr>
+      <w:r>
+        <w:rPr>
+          <w:rFonts w:ascii="Cambria" w:hAnsi="Cambria"/>
+          <w:color w:val="FF0000"/>
+        </w:rPr>
+        <w:t>The system shall provide user interface for display</w:t>
+      </w:r>
+      <w:r>
+        <w:rPr>
+          <w:rFonts w:ascii="Cambria" w:hAnsi="Cambria"/>
+          <w:color w:val="FF0000"/>
+        </w:rPr>
+        <w:t xml:space="preserve"> News and Activities Editing page.</w:t>
+      </w:r>
+    </w:p>
+    <w:p>
+      <w:pPr>
+        <w:pStyle w:val="ListParagraph"/>
+        <w:ind w:left="1077"/>
+        <w:rPr>
+          <w:rFonts w:ascii="Cambria" w:hAnsi="Cambria"/>
+          <w:color w:val="FF0000"/>
+        </w:rPr>
+      </w:pPr>
+      <w:r>
+        <w:rPr>
+          <w:rFonts w:ascii="Cambria" w:hAnsi="Cambria"/>
+          <w:color w:val="FF0000"/>
+        </w:rPr>
+        <w:t>The system shall delete selected posted news and activities.</w:t>
+      </w:r>
+    </w:p>
+    <w:p>
+      <w:pPr>
+        <w:pStyle w:val="ListParagraph"/>
+        <w:ind w:left="1077"/>
+        <w:rPr>
+          <w:rFonts w:ascii="Cambria" w:hAnsi="Cambria"/>
+          <w:color w:val="FF0000"/>
+        </w:rPr>
+      </w:pPr>
+    </w:p>
+    <w:p>
+      <w:pPr>
+        <w:pStyle w:val="ListParagraph"/>
         <w:numPr>
           <w:ilvl w:val="0"/>
           <w:numId w:val="1"/>
@@ -4466,6 +4290,64 @@
     <w:p>
       <w:pPr>
         <w:pStyle w:val="ListParagraph"/>
+        <w:ind w:left="1077"/>
+        <w:rPr>
+          <w:rFonts w:ascii="Cambria" w:hAnsi="Cambria"/>
+          <w:color w:val="FF0000"/>
+        </w:rPr>
+      </w:pPr>
+      <w:r>
+        <w:rPr>
+          <w:rFonts w:ascii="Cambria" w:hAnsi="Cambria"/>
+          <w:color w:val="FF0000"/>
+        </w:rPr>
+        <w:t>The system shall provide user interface for display</w:t>
+      </w:r>
+      <w:r>
+        <w:rPr>
+          <w:rFonts w:ascii="Cambria" w:hAnsi="Cambria"/>
+          <w:color w:val="FF0000"/>
+        </w:rPr>
+        <w:t xml:space="preserve"> News and Activities Editing page.</w:t>
+      </w:r>
+    </w:p>
+    <w:p>
+      <w:pPr>
+        <w:pStyle w:val="ListParagraph"/>
+        <w:ind w:left="1077"/>
+        <w:rPr>
+          <w:rFonts w:ascii="Cambria" w:hAnsi="Cambria"/>
+          <w:color w:val="FF0000"/>
+        </w:rPr>
+      </w:pPr>
+      <w:r>
+        <w:rPr>
+          <w:rFonts w:ascii="Cambria" w:hAnsi="Cambria"/>
+          <w:color w:val="FF0000"/>
+        </w:rPr>
+        <w:t>The system shall edit</w:t>
+      </w:r>
+      <w:r>
+        <w:rPr>
+          <w:rFonts w:ascii="Cambria" w:hAnsi="Cambria"/>
+          <w:color w:val="FF0000"/>
+        </w:rPr>
+        <w:t xml:space="preserve"> selected posted news and activities.</w:t>
+      </w:r>
+    </w:p>
+    <w:p>
+      <w:pPr>
+        <w:pStyle w:val="ListParagraph"/>
+        <w:ind w:left="1077"/>
+        <w:rPr>
+          <w:rFonts w:ascii="Cambria" w:hAnsi="Cambria"/>
+          <w:color w:val="FF0000"/>
+        </w:rPr>
+      </w:pPr>
+    </w:p>
+    <w:p>
+      <w:pPr>
+        <w:pStyle w:val="ListParagraph"/>
         <w:numPr>
           <w:ilvl w:val="0"/>
           <w:numId w:val="1"/>
@@ -4500,6 +4382,85 @@
     <w:p>
       <w:pPr>
         <w:pStyle w:val="ListParagraph"/>
+        <w:ind w:left="1077"/>
+        <w:rPr>
+          <w:rFonts w:ascii="Cambria" w:hAnsi="Cambria"/>
+          <w:color w:val="FF0000"/>
+        </w:rPr>
+      </w:pPr>
+      <w:r>
+        <w:rPr>
+          <w:rFonts w:ascii="Cambria" w:hAnsi="Cambria"/>
+          <w:color w:val="FF0000"/>
+        </w:rPr>
+        <w:t>The system shall provide user interface for display</w:t>
+      </w:r>
+      <w:r>
+        <w:rPr>
+          <w:rFonts w:ascii="Cambria" w:hAnsi="Cambria"/>
+          <w:color w:val="FF0000"/>
+        </w:rPr>
+        <w:t xml:space="preserve"> </w:t>
+      </w:r>
+      <w:r>
+        <w:rPr>
+          <w:rFonts w:ascii="Cambria" w:hAnsi="Cambria"/>
+          <w:color w:val="FF0000"/>
+        </w:rPr>
+        <w:t>Temple Background</w:t>
+      </w:r>
+      <w:r>
+        <w:rPr>
+          <w:rFonts w:ascii="Cambria" w:hAnsi="Cambria"/>
+          <w:color w:val="FF0000"/>
+        </w:rPr>
+        <w:t xml:space="preserve"> Editing page.</w:t>
+      </w:r>
+    </w:p>
+    <w:p>
+      <w:pPr>
+        <w:pStyle w:val="ListParagraph"/>
+        <w:ind w:left="1077"/>
+        <w:rPr>
+          <w:rFonts w:ascii="Cambria" w:hAnsi="Cambria"/>
+          <w:color w:val="FF0000"/>
+        </w:rPr>
+      </w:pPr>
+      <w:r>
+        <w:rPr>
+          <w:rFonts w:ascii="Cambria" w:hAnsi="Cambria"/>
+          <w:color w:val="FF0000"/>
+        </w:rPr>
+        <w:t>The system shall edit</w:t>
+      </w:r>
+      <w:r>
+        <w:rPr>
+          <w:rFonts w:ascii="Cambria" w:hAnsi="Cambria"/>
+          <w:color w:val="FF0000"/>
+        </w:rPr>
+        <w:t xml:space="preserve"> </w:t>
+      </w:r>
+      <w:r>
+        <w:rPr>
+          <w:rFonts w:ascii="Cambria" w:hAnsi="Cambria"/>
+          <w:color w:val="FF0000"/>
+        </w:rPr>
+        <w:t>temple background detail.</w:t>
+      </w:r>
+    </w:p>
+    <w:p>
+      <w:pPr>
+        <w:pStyle w:val="ListParagraph"/>
+        <w:ind w:left="1077"/>
+        <w:rPr>
+          <w:rFonts w:ascii="Cambria" w:hAnsi="Cambria"/>
+          <w:color w:val="FF0000"/>
+        </w:rPr>
+      </w:pPr>
+    </w:p>
+    <w:p>
+      <w:pPr>
+        <w:pStyle w:val="ListParagraph"/>
         <w:numPr>
           <w:ilvl w:val="0"/>
           <w:numId w:val="1"/>
@@ -4514,23 +4475,89 @@
           <w:rFonts w:ascii="Cambria" w:hAnsi="Cambria"/>
           <w:color w:val="FF0000"/>
         </w:rPr>
-        <w:t xml:space="preserve">Admin can reply member’s question on </w:t>
-      </w:r>
-      <w:proofErr w:type="spellStart"/>
-      <w:r>
-        <w:rPr>
-          <w:rFonts w:ascii="Cambria" w:hAnsi="Cambria"/>
-          <w:color w:val="FF0000"/>
-        </w:rPr>
-        <w:t>Dhamma</w:t>
-      </w:r>
-      <w:proofErr w:type="spellEnd"/>
-      <w:r>
-        <w:rPr>
-          <w:rFonts w:ascii="Cambria" w:hAnsi="Cambria"/>
-          <w:color w:val="FF0000"/>
-        </w:rPr>
-        <w:t xml:space="preserve"> Board.</w:t>
+        <w:t>Admin can reply member’s question on Dhamma Board.</w:t>
+      </w:r>
+    </w:p>
+    <w:p>
+      <w:pPr>
+        <w:pStyle w:val="ListParagraph"/>
+        <w:ind w:left="1077"/>
+        <w:rPr>
+          <w:rFonts w:ascii="Cambria" w:hAnsi="Cambria"/>
+          <w:color w:val="FF0000"/>
+        </w:rPr>
+      </w:pPr>
+      <w:r>
+        <w:rPr>
+          <w:rFonts w:ascii="Cambria" w:hAnsi="Cambria"/>
+          <w:color w:val="FF0000"/>
+        </w:rPr>
+        <w:t>The system shall provide user interface for display</w:t>
+      </w:r>
+      <w:r>
+        <w:rPr>
+          <w:rFonts w:ascii="Cambria" w:hAnsi="Cambria"/>
+          <w:color w:val="FF0000"/>
+        </w:rPr>
+        <w:t xml:space="preserve"> T</w:t>
+      </w:r>
+      <w:r>
+        <w:rPr>
+          <w:rFonts w:ascii="Cambria" w:hAnsi="Cambria"/>
+          <w:color w:val="FF0000"/>
+        </w:rPr>
+        <w:t>emple Dhamma Board.</w:t>
+      </w:r>
+    </w:p>
+    <w:p>
+      <w:pPr>
+        <w:pStyle w:val="ListParagraph"/>
+        <w:ind w:left="1077"/>
+        <w:rPr>
+          <w:rFonts w:ascii="Cambria" w:hAnsi="Cambria"/>
+          <w:color w:val="FF0000"/>
+        </w:rPr>
+      </w:pPr>
+      <w:r>
+        <w:rPr>
+          <w:rFonts w:ascii="Cambria" w:hAnsi="Cambria"/>
+          <w:color w:val="FF0000"/>
+        </w:rPr>
+        <w:t>The s</w:t>
+      </w:r>
+      <w:r>
+        <w:rPr>
+          <w:rFonts w:ascii="Cambria" w:hAnsi="Cambria"/>
+          <w:color w:val="FF0000"/>
+        </w:rPr>
+        <w:t>ystem shall adding Answer from Admin to posted Member Question in</w:t>
+      </w:r>
+      <w:r>
+        <w:rPr>
+          <w:rFonts w:ascii="Cambria" w:hAnsi="Cambria"/>
+          <w:color w:val="FF0000"/>
+        </w:rPr>
+        <w:t xml:space="preserve"> Dhamma Board.</w:t>
+      </w:r>
+    </w:p>
+    <w:p>
+      <w:pPr>
+        <w:pStyle w:val="ListParagraph"/>
+        <w:tabs>
+          <w:tab w:val="left" w:pos="6210"/>
+        </w:tabs>
+        <w:ind w:left="1077"/>
+        <w:rPr>
+          <w:rFonts w:ascii="Cambria" w:hAnsi="Cambria"/>
+          <w:color w:val="FF0000"/>
+        </w:rPr>
+      </w:pPr>
+      <w:r>
+        <w:rPr>
+          <w:rFonts w:ascii="Cambria" w:hAnsi="Cambria"/>
+          <w:color w:val="FF0000"/>
+        </w:rPr>
+        <w:tab/>
       </w:r>
     </w:p>
     <w:p>
@@ -4571,30 +4598,76 @@
           <w:rFonts w:ascii="Cambria" w:hAnsi="Cambria"/>
           <w:color w:val="FF0000"/>
         </w:rPr>
+        <w:t xml:space="preserve"> Dhamma C</w:t>
+      </w:r>
+      <w:r>
+        <w:rPr>
+          <w:rFonts w:ascii="Cambria" w:hAnsi="Cambria"/>
+          <w:color w:val="FF0000"/>
+        </w:rPr>
+        <w:t>ontent page.</w:t>
+      </w:r>
+    </w:p>
+    <w:p>
+      <w:pPr>
+        <w:pStyle w:val="ListParagraph"/>
+        <w:ind w:left="1077"/>
+        <w:rPr>
+          <w:rFonts w:ascii="Cambria" w:hAnsi="Cambria"/>
+          <w:color w:val="FF0000"/>
+        </w:rPr>
+      </w:pPr>
+      <w:r>
+        <w:rPr>
+          <w:rFonts w:ascii="Cambria" w:hAnsi="Cambria"/>
+          <w:color w:val="FF0000"/>
+        </w:rPr>
+        <w:t>The system shall provide user interface for display</w:t>
+      </w:r>
+      <w:r>
+        <w:rPr>
+          <w:rFonts w:ascii="Cambria" w:hAnsi="Cambria"/>
+          <w:color w:val="FF0000"/>
+        </w:rPr>
         <w:t xml:space="preserve"> </w:t>
       </w:r>
-      <w:proofErr w:type="spellStart"/>
-      <w:r>
-        <w:rPr>
-          <w:rFonts w:ascii="Cambria" w:hAnsi="Cambria"/>
-          <w:color w:val="FF0000"/>
-        </w:rPr>
-        <w:t>Dhamma</w:t>
-      </w:r>
-      <w:proofErr w:type="spellEnd"/>
-      <w:r>
-        <w:rPr>
-          <w:rFonts w:ascii="Cambria" w:hAnsi="Cambria"/>
-          <w:color w:val="FF0000"/>
-        </w:rPr>
-        <w:t xml:space="preserve"> C</w:t>
-      </w:r>
-      <w:r>
-        <w:rPr>
-          <w:rFonts w:ascii="Cambria" w:hAnsi="Cambria"/>
-          <w:color w:val="FF0000"/>
-        </w:rPr>
-        <w:t>ontent page.</w:t>
+      <w:r>
+        <w:rPr>
+          <w:rFonts w:ascii="Cambria" w:hAnsi="Cambria"/>
+          <w:color w:val="FF0000"/>
+        </w:rPr>
+        <w:t xml:space="preserve">Dhamma Content </w:t>
+      </w:r>
+      <w:r>
+        <w:rPr>
+          <w:rFonts w:ascii="Cambria" w:hAnsi="Cambria"/>
+          <w:color w:val="FF0000"/>
+        </w:rPr>
+        <w:t>Editing page.</w:t>
+      </w:r>
+    </w:p>
+    <w:p>
+      <w:pPr>
+        <w:pStyle w:val="ListParagraph"/>
+        <w:ind w:left="1077"/>
+        <w:rPr>
+          <w:rFonts w:ascii="Cambria" w:hAnsi="Cambria"/>
+          <w:color w:val="FF0000"/>
+        </w:rPr>
+      </w:pPr>
+      <w:r>
+        <w:rPr>
+          <w:rFonts w:ascii="Cambria" w:hAnsi="Cambria"/>
+          <w:color w:val="FF0000"/>
+        </w:rPr>
+        <w:t xml:space="preserve">The system shall </w:t>
+      </w:r>
+      <w:r>
+        <w:rPr>
+          <w:rFonts w:ascii="Cambria" w:hAnsi="Cambria"/>
+          <w:color w:val="FF0000"/>
+        </w:rPr>
+        <w:t>adding new content to Dhamma Content page.</w:t>
       </w:r>
     </w:p>
     <w:p>
@@ -4614,6 +4687,7 @@
           <w:rFonts w:ascii="Cambria" w:hAnsi="Cambria"/>
           <w:color w:val="FF0000"/>
         </w:rPr>
+        <w:lastRenderedPageBreak/>
         <w:t xml:space="preserve">Admin can edit </w:t>
       </w:r>
       <w:r>
@@ -4635,23 +4709,7 @@
           <w:rFonts w:ascii="Cambria" w:hAnsi="Cambria"/>
           <w:color w:val="FF0000"/>
         </w:rPr>
-        <w:t xml:space="preserve">content on </w:t>
-      </w:r>
-      <w:proofErr w:type="spellStart"/>
-      <w:r>
-        <w:rPr>
-          <w:rFonts w:ascii="Cambria" w:hAnsi="Cambria"/>
-          <w:color w:val="FF0000"/>
-        </w:rPr>
-        <w:t>Dhamma</w:t>
-      </w:r>
-      <w:proofErr w:type="spellEnd"/>
-      <w:r>
-        <w:rPr>
-          <w:rFonts w:ascii="Cambria" w:hAnsi="Cambria"/>
-          <w:color w:val="FF0000"/>
-        </w:rPr>
-        <w:t xml:space="preserve"> C</w:t>
+        <w:t>content on Dhamma C</w:t>
       </w:r>
       <w:r>
         <w:rPr>
@@ -4660,6 +4718,78 @@
         </w:rPr>
         <w:t>ontent page.</w:t>
       </w:r>
+    </w:p>
+    <w:p>
+      <w:pPr>
+        <w:pStyle w:val="ListParagraph"/>
+        <w:ind w:left="1077"/>
+        <w:rPr>
+          <w:rFonts w:ascii="Cambria" w:hAnsi="Cambria"/>
+          <w:color w:val="FF0000"/>
+        </w:rPr>
+      </w:pPr>
+      <w:r>
+        <w:rPr>
+          <w:rFonts w:ascii="Cambria" w:hAnsi="Cambria"/>
+          <w:color w:val="FF0000"/>
+        </w:rPr>
+        <w:t>The system shall provide user interface for display</w:t>
+      </w:r>
+      <w:r>
+        <w:rPr>
+          <w:rFonts w:ascii="Cambria" w:hAnsi="Cambria"/>
+          <w:color w:val="FF0000"/>
+        </w:rPr>
+        <w:t xml:space="preserve"> Dhamma Content Editing page.</w:t>
+      </w:r>
+    </w:p>
+    <w:p>
+      <w:pPr>
+        <w:pStyle w:val="ListParagraph"/>
+        <w:ind w:left="1077"/>
+        <w:rPr>
+          <w:rFonts w:ascii="Cambria" w:hAnsi="Cambria"/>
+          <w:color w:val="FF0000"/>
+        </w:rPr>
+      </w:pPr>
+      <w:r>
+        <w:rPr>
+          <w:rFonts w:ascii="Cambria" w:hAnsi="Cambria"/>
+          <w:color w:val="FF0000"/>
+        </w:rPr>
+        <w:t xml:space="preserve">The system shall </w:t>
+      </w:r>
+      <w:r>
+        <w:rPr>
+          <w:rFonts w:ascii="Cambria" w:hAnsi="Cambria"/>
+          <w:color w:val="FF0000"/>
+        </w:rPr>
+        <w:t>edit posted</w:t>
+      </w:r>
+      <w:r>
+        <w:rPr>
+          <w:rFonts w:ascii="Cambria" w:hAnsi="Cambria"/>
+          <w:color w:val="FF0000"/>
+        </w:rPr>
+        <w:t xml:space="preserve"> content in</w:t>
+      </w:r>
+      <w:r>
+        <w:rPr>
+          <w:rFonts w:ascii="Cambria" w:hAnsi="Cambria"/>
+          <w:color w:val="FF0000"/>
+        </w:rPr>
+        <w:t xml:space="preserve"> Dhamma Content page.</w:t>
+      </w:r>
+    </w:p>
+    <w:p>
+      <w:pPr>
+        <w:pStyle w:val="ListParagraph"/>
+        <w:ind w:left="1077"/>
+        <w:rPr>
+          <w:rFonts w:ascii="Cambria" w:hAnsi="Cambria"/>
+          <w:color w:val="FF0000"/>
+        </w:rPr>
+      </w:pPr>
     </w:p>
     <w:p>
       <w:pPr>
@@ -4692,24 +4822,73 @@
           <w:rFonts w:ascii="Cambria" w:hAnsi="Cambria"/>
           <w:color w:val="FF0000"/>
         </w:rPr>
-        <w:t xml:space="preserve"> on </w:t>
-      </w:r>
-      <w:proofErr w:type="spellStart"/>
-      <w:r>
-        <w:rPr>
-          <w:rFonts w:ascii="Cambria" w:hAnsi="Cambria"/>
-          <w:color w:val="FF0000"/>
-        </w:rPr>
-        <w:t>Dhamma</w:t>
-      </w:r>
-      <w:proofErr w:type="spellEnd"/>
-      <w:r>
-        <w:rPr>
-          <w:rFonts w:ascii="Cambria" w:hAnsi="Cambria"/>
-          <w:color w:val="FF0000"/>
-        </w:rPr>
-        <w:t xml:space="preserve"> content page.</w:t>
-      </w:r>
+        <w:t xml:space="preserve"> on Dhamma content page.</w:t>
+      </w:r>
+    </w:p>
+    <w:p>
+      <w:pPr>
+        <w:pStyle w:val="ListParagraph"/>
+        <w:ind w:left="1077"/>
+        <w:rPr>
+          <w:rFonts w:ascii="Cambria" w:hAnsi="Cambria"/>
+          <w:color w:val="FF0000"/>
+        </w:rPr>
+      </w:pPr>
+      <w:r>
+        <w:rPr>
+          <w:rFonts w:ascii="Cambria" w:hAnsi="Cambria"/>
+          <w:color w:val="FF0000"/>
+        </w:rPr>
+        <w:t>The system shall provide user interface for display</w:t>
+      </w:r>
+      <w:r>
+        <w:rPr>
+          <w:rFonts w:ascii="Cambria" w:hAnsi="Cambria"/>
+          <w:color w:val="FF0000"/>
+        </w:rPr>
+        <w:t xml:space="preserve"> Dhamma Content Editing page.</w:t>
+      </w:r>
+    </w:p>
+    <w:p>
+      <w:pPr>
+        <w:pStyle w:val="ListParagraph"/>
+        <w:ind w:left="1077"/>
+        <w:rPr>
+          <w:rFonts w:ascii="Cambria" w:hAnsi="Cambria"/>
+          <w:color w:val="FF0000"/>
+        </w:rPr>
+      </w:pPr>
+      <w:r>
+        <w:rPr>
+          <w:rFonts w:ascii="Cambria" w:hAnsi="Cambria"/>
+          <w:color w:val="FF0000"/>
+        </w:rPr>
+        <w:t xml:space="preserve">The system shall </w:t>
+      </w:r>
+      <w:r>
+        <w:rPr>
+          <w:rFonts w:ascii="Cambria" w:hAnsi="Cambria"/>
+          <w:color w:val="FF0000"/>
+        </w:rPr>
+        <w:t>delete posted</w:t>
+      </w:r>
+      <w:r>
+        <w:rPr>
+          <w:rFonts w:ascii="Cambria" w:hAnsi="Cambria"/>
+          <w:color w:val="FF0000"/>
+        </w:rPr>
+        <w:t xml:space="preserve"> content to Dhamma Content page.</w:t>
+      </w:r>
+    </w:p>
+    <w:p>
+      <w:pPr>
+        <w:pStyle w:val="ListParagraph"/>
+        <w:ind w:left="1077"/>
+        <w:rPr>
+          <w:rFonts w:ascii="Cambria" w:hAnsi="Cambria"/>
+          <w:color w:val="FF0000"/>
+        </w:rPr>
+      </w:pPr>
     </w:p>
     <w:p>
       <w:pPr>
@@ -4734,6 +4913,78 @@
     <w:p>
       <w:pPr>
         <w:pStyle w:val="ListParagraph"/>
+        <w:ind w:left="1077"/>
+        <w:rPr>
+          <w:rFonts w:ascii="Cambria" w:hAnsi="Cambria"/>
+          <w:color w:val="FF0000"/>
+        </w:rPr>
+      </w:pPr>
+      <w:r>
+        <w:rPr>
+          <w:rFonts w:ascii="Cambria" w:hAnsi="Cambria"/>
+          <w:color w:val="FF0000"/>
+        </w:rPr>
+        <w:t>The system shall provide user interface for display</w:t>
+      </w:r>
+      <w:r>
+        <w:rPr>
+          <w:rFonts w:ascii="Cambria" w:hAnsi="Cambria"/>
+          <w:color w:val="FF0000"/>
+        </w:rPr>
+        <w:t xml:space="preserve"> </w:t>
+      </w:r>
+      <w:r>
+        <w:rPr>
+          <w:rFonts w:ascii="Cambria" w:hAnsi="Cambria"/>
+          <w:color w:val="FF0000"/>
+        </w:rPr>
+        <w:t>Gallery</w:t>
+      </w:r>
+      <w:r>
+        <w:rPr>
+          <w:rFonts w:ascii="Cambria" w:hAnsi="Cambria"/>
+          <w:color w:val="FF0000"/>
+        </w:rPr>
+        <w:t xml:space="preserve"> Editing page.</w:t>
+      </w:r>
+    </w:p>
+    <w:p>
+      <w:pPr>
+        <w:pStyle w:val="ListParagraph"/>
+        <w:ind w:left="1077"/>
+        <w:rPr>
+          <w:rFonts w:ascii="Cambria" w:hAnsi="Cambria"/>
+          <w:color w:val="FF0000"/>
+        </w:rPr>
+      </w:pPr>
+      <w:r>
+        <w:rPr>
+          <w:rFonts w:ascii="Cambria" w:hAnsi="Cambria"/>
+          <w:color w:val="FF0000"/>
+        </w:rPr>
+        <w:t>The system shall adding new</w:t>
+      </w:r>
+      <w:r>
+        <w:rPr>
+          <w:rFonts w:ascii="Cambria" w:hAnsi="Cambria"/>
+          <w:color w:val="FF0000"/>
+        </w:rPr>
+        <w:t xml:space="preserve"> image to Gallery page.</w:t>
+      </w:r>
+    </w:p>
+    <w:p>
+      <w:pPr>
+        <w:pStyle w:val="ListParagraph"/>
+        <w:ind w:left="1077"/>
+        <w:rPr>
+          <w:rFonts w:ascii="Cambria" w:hAnsi="Cambria"/>
+          <w:color w:val="FF0000"/>
+        </w:rPr>
+      </w:pPr>
+    </w:p>
+    <w:p>
+      <w:pPr>
+        <w:pStyle w:val="ListParagraph"/>
         <w:numPr>
           <w:ilvl w:val="0"/>
           <w:numId w:val="1"/>
@@ -4768,6 +5019,71 @@
     <w:p>
       <w:pPr>
         <w:pStyle w:val="ListParagraph"/>
+        <w:ind w:left="1077"/>
+        <w:rPr>
+          <w:rFonts w:ascii="Cambria" w:hAnsi="Cambria"/>
+          <w:color w:val="FF0000"/>
+        </w:rPr>
+      </w:pPr>
+      <w:r>
+        <w:rPr>
+          <w:rFonts w:ascii="Cambria" w:hAnsi="Cambria"/>
+          <w:color w:val="FF0000"/>
+        </w:rPr>
+        <w:t>The system shall provide user interface for display</w:t>
+      </w:r>
+      <w:r>
+        <w:rPr>
+          <w:rFonts w:ascii="Cambria" w:hAnsi="Cambria"/>
+          <w:color w:val="FF0000"/>
+        </w:rPr>
+        <w:t xml:space="preserve"> Gallery Editing page.</w:t>
+      </w:r>
+    </w:p>
+    <w:p>
+      <w:pPr>
+        <w:pStyle w:val="ListParagraph"/>
+        <w:ind w:left="1077"/>
+        <w:rPr>
+          <w:rFonts w:ascii="Cambria" w:hAnsi="Cambria"/>
+          <w:color w:val="FF0000"/>
+        </w:rPr>
+      </w:pPr>
+      <w:r>
+        <w:rPr>
+          <w:rFonts w:ascii="Cambria" w:hAnsi="Cambria"/>
+          <w:color w:val="FF0000"/>
+        </w:rPr>
+        <w:t xml:space="preserve">The system shall </w:t>
+      </w:r>
+      <w:r>
+        <w:rPr>
+          <w:rFonts w:ascii="Cambria" w:hAnsi="Cambria"/>
+          <w:color w:val="FF0000"/>
+        </w:rPr>
+        <w:t>delete selected image in</w:t>
+      </w:r>
+      <w:r>
+        <w:rPr>
+          <w:rFonts w:ascii="Cambria" w:hAnsi="Cambria"/>
+          <w:color w:val="FF0000"/>
+        </w:rPr>
+        <w:t xml:space="preserve"> Gallery page.</w:t>
+      </w:r>
+    </w:p>
+    <w:p>
+      <w:pPr>
+        <w:pStyle w:val="ListParagraph"/>
+        <w:ind w:left="1077"/>
+        <w:rPr>
+          <w:rFonts w:ascii="Cambria" w:hAnsi="Cambria"/>
+          <w:color w:val="FF0000"/>
+        </w:rPr>
+      </w:pPr>
+    </w:p>
+    <w:p>
+      <w:pPr>
+        <w:pStyle w:val="ListParagraph"/>
         <w:numPr>
           <w:ilvl w:val="0"/>
           <w:numId w:val="1"/>
@@ -4788,6 +5104,99 @@
     <w:p>
       <w:pPr>
         <w:pStyle w:val="ListParagraph"/>
+        <w:ind w:left="1077"/>
+        <w:rPr>
+          <w:rFonts w:ascii="Cambria" w:hAnsi="Cambria"/>
+          <w:color w:val="FF0000"/>
+        </w:rPr>
+      </w:pPr>
+      <w:r>
+        <w:rPr>
+          <w:rFonts w:ascii="Cambria" w:hAnsi="Cambria"/>
+          <w:color w:val="FF0000"/>
+        </w:rPr>
+        <w:t>The system shall provide user interface for display</w:t>
+      </w:r>
+      <w:r>
+        <w:rPr>
+          <w:rFonts w:ascii="Cambria" w:hAnsi="Cambria"/>
+          <w:color w:val="FF0000"/>
+        </w:rPr>
+        <w:t xml:space="preserve"> </w:t>
+      </w:r>
+      <w:r>
+        <w:rPr>
+          <w:rFonts w:ascii="Cambria" w:hAnsi="Cambria"/>
+          <w:color w:val="FF0000"/>
+        </w:rPr>
+        <w:t>Activities Video Clips</w:t>
+      </w:r>
+      <w:r>
+        <w:rPr>
+          <w:rFonts w:ascii="Cambria" w:hAnsi="Cambria"/>
+          <w:color w:val="FF0000"/>
+        </w:rPr>
+        <w:t xml:space="preserve"> Editing page.</w:t>
+      </w:r>
+    </w:p>
+    <w:p>
+      <w:pPr>
+        <w:pStyle w:val="ListParagraph"/>
+        <w:ind w:left="1077"/>
+        <w:rPr>
+          <w:rFonts w:ascii="Cambria" w:hAnsi="Cambria"/>
+          <w:color w:val="FF0000"/>
+        </w:rPr>
+      </w:pPr>
+      <w:r>
+        <w:rPr>
+          <w:rFonts w:ascii="Cambria" w:hAnsi="Cambria"/>
+          <w:color w:val="FF0000"/>
+        </w:rPr>
+        <w:t xml:space="preserve">The system shall adding new </w:t>
+      </w:r>
+      <w:r>
+        <w:rPr>
+          <w:rFonts w:ascii="Cambria" w:hAnsi="Cambria"/>
+          <w:color w:val="FF0000"/>
+        </w:rPr>
+        <w:t>video</w:t>
+      </w:r>
+      <w:r>
+        <w:rPr>
+          <w:rFonts w:ascii="Cambria" w:hAnsi="Cambria"/>
+          <w:color w:val="FF0000"/>
+        </w:rPr>
+        <w:t xml:space="preserve"> to </w:t>
+      </w:r>
+      <w:r>
+        <w:rPr>
+          <w:rFonts w:ascii="Cambria" w:hAnsi="Cambria"/>
+          <w:color w:val="FF0000"/>
+        </w:rPr>
+        <w:t>Activities Video Clips</w:t>
+      </w:r>
+      <w:r>
+        <w:rPr>
+          <w:rFonts w:ascii="Cambria" w:hAnsi="Cambria"/>
+          <w:color w:val="FF0000"/>
+        </w:rPr>
+        <w:t xml:space="preserve"> page.</w:t>
+      </w:r>
+    </w:p>
+    <w:p>
+      <w:pPr>
+        <w:pStyle w:val="ListParagraph"/>
+        <w:ind w:left="1077"/>
+        <w:rPr>
+          <w:rFonts w:ascii="Cambria" w:hAnsi="Cambria"/>
+          <w:color w:val="FF0000"/>
+        </w:rPr>
+      </w:pPr>
+    </w:p>
+    <w:p>
+      <w:pPr>
+        <w:pStyle w:val="ListParagraph"/>
         <w:numPr>
           <w:ilvl w:val="0"/>
           <w:numId w:val="1"/>
@@ -4822,6 +5231,78 @@
     <w:p>
       <w:pPr>
         <w:pStyle w:val="ListParagraph"/>
+        <w:ind w:left="1077"/>
+        <w:rPr>
+          <w:rFonts w:ascii="Cambria" w:hAnsi="Cambria"/>
+          <w:color w:val="FF0000"/>
+        </w:rPr>
+      </w:pPr>
+      <w:r>
+        <w:rPr>
+          <w:rFonts w:ascii="Cambria" w:hAnsi="Cambria"/>
+          <w:color w:val="FF0000"/>
+        </w:rPr>
+        <w:t>The system shall provide user interface for display</w:t>
+      </w:r>
+      <w:r>
+        <w:rPr>
+          <w:rFonts w:ascii="Cambria" w:hAnsi="Cambria"/>
+          <w:color w:val="FF0000"/>
+        </w:rPr>
+        <w:t xml:space="preserve"> </w:t>
+      </w:r>
+      <w:r>
+        <w:rPr>
+          <w:rFonts w:ascii="Cambria" w:hAnsi="Cambria"/>
+          <w:color w:val="FF0000"/>
+        </w:rPr>
+        <w:t>Activities Video Clips</w:t>
+      </w:r>
+      <w:r>
+        <w:rPr>
+          <w:rFonts w:ascii="Cambria" w:hAnsi="Cambria"/>
+          <w:color w:val="FF0000"/>
+        </w:rPr>
+        <w:t xml:space="preserve"> Editing page.</w:t>
+      </w:r>
+    </w:p>
+    <w:p>
+      <w:pPr>
+        <w:pStyle w:val="ListParagraph"/>
+        <w:ind w:left="1077"/>
+        <w:rPr>
+          <w:rFonts w:ascii="Cambria" w:hAnsi="Cambria"/>
+          <w:color w:val="FF0000"/>
+        </w:rPr>
+      </w:pPr>
+      <w:r>
+        <w:rPr>
+          <w:rFonts w:ascii="Cambria" w:hAnsi="Cambria"/>
+          <w:color w:val="FF0000"/>
+        </w:rPr>
+        <w:t xml:space="preserve">The system shall </w:t>
+      </w:r>
+      <w:r>
+        <w:rPr>
+          <w:rFonts w:ascii="Cambria" w:hAnsi="Cambria"/>
+          <w:color w:val="FF0000"/>
+        </w:rPr>
+        <w:t>delete posted video in Activities Video Clips page.</w:t>
+      </w:r>
+    </w:p>
+    <w:p>
+      <w:pPr>
+        <w:pStyle w:val="ListParagraph"/>
+        <w:ind w:left="1077"/>
+        <w:rPr>
+          <w:rFonts w:ascii="Cambria" w:hAnsi="Cambria"/>
+          <w:color w:val="FF0000"/>
+        </w:rPr>
+      </w:pPr>
+    </w:p>
+    <w:p>
+      <w:pPr>
+        <w:pStyle w:val="ListParagraph"/>
         <w:numPr>
           <w:ilvl w:val="0"/>
           <w:numId w:val="1"/>
@@ -4856,6 +5337,85 @@
     <w:p>
       <w:pPr>
         <w:pStyle w:val="ListParagraph"/>
+        <w:ind w:left="1077"/>
+        <w:rPr>
+          <w:rFonts w:ascii="Cambria" w:hAnsi="Cambria"/>
+          <w:color w:val="FF0000"/>
+        </w:rPr>
+      </w:pPr>
+      <w:r>
+        <w:rPr>
+          <w:rFonts w:ascii="Cambria" w:hAnsi="Cambria"/>
+          <w:color w:val="FF0000"/>
+        </w:rPr>
+        <w:t>The system shall provide user interface for display</w:t>
+      </w:r>
+      <w:r>
+        <w:rPr>
+          <w:rFonts w:ascii="Cambria" w:hAnsi="Cambria"/>
+          <w:color w:val="FF0000"/>
+        </w:rPr>
+        <w:t xml:space="preserve"> </w:t>
+      </w:r>
+      <w:r>
+        <w:rPr>
+          <w:rFonts w:ascii="Cambria" w:hAnsi="Cambria"/>
+          <w:color w:val="FF0000"/>
+        </w:rPr>
+        <w:t>Internet TV</w:t>
+      </w:r>
+      <w:r>
+        <w:rPr>
+          <w:rFonts w:ascii="Cambria" w:hAnsi="Cambria"/>
+          <w:color w:val="FF0000"/>
+        </w:rPr>
+        <w:t xml:space="preserve"> Editing page.</w:t>
+      </w:r>
+    </w:p>
+    <w:p>
+      <w:pPr>
+        <w:pStyle w:val="ListParagraph"/>
+        <w:ind w:left="1077"/>
+        <w:rPr>
+          <w:rFonts w:ascii="Cambria" w:hAnsi="Cambria"/>
+          <w:color w:val="FF0000"/>
+        </w:rPr>
+      </w:pPr>
+      <w:r>
+        <w:rPr>
+          <w:rFonts w:ascii="Cambria" w:hAnsi="Cambria"/>
+          <w:color w:val="FF0000"/>
+        </w:rPr>
+        <w:t xml:space="preserve">The system shall </w:t>
+      </w:r>
+      <w:r>
+        <w:rPr>
+          <w:rFonts w:ascii="Cambria" w:hAnsi="Cambria"/>
+          <w:color w:val="FF0000"/>
+        </w:rPr>
+        <w:t>edit Internet TV in Internet TV</w:t>
+      </w:r>
+      <w:r>
+        <w:rPr>
+          <w:rFonts w:ascii="Cambria" w:hAnsi="Cambria"/>
+          <w:color w:val="FF0000"/>
+        </w:rPr>
+        <w:t xml:space="preserve"> page.</w:t>
+      </w:r>
+    </w:p>
+    <w:p>
+      <w:pPr>
+        <w:pStyle w:val="ListParagraph"/>
+        <w:ind w:left="1077"/>
+        <w:rPr>
+          <w:rFonts w:ascii="Cambria" w:hAnsi="Cambria"/>
+          <w:color w:val="FF0000"/>
+        </w:rPr>
+      </w:pPr>
+    </w:p>
+    <w:p>
+      <w:pPr>
+        <w:pStyle w:val="ListParagraph"/>
         <w:numPr>
           <w:ilvl w:val="0"/>
           <w:numId w:val="1"/>
@@ -4890,6 +5450,85 @@
     <w:p>
       <w:pPr>
         <w:pStyle w:val="ListParagraph"/>
+        <w:ind w:left="1077"/>
+        <w:rPr>
+          <w:rFonts w:ascii="Cambria" w:hAnsi="Cambria"/>
+          <w:color w:val="FF0000"/>
+        </w:rPr>
+      </w:pPr>
+      <w:r>
+        <w:rPr>
+          <w:rFonts w:ascii="Cambria" w:hAnsi="Cambria"/>
+          <w:color w:val="FF0000"/>
+        </w:rPr>
+        <w:t>The system shall provide user interface for display</w:t>
+      </w:r>
+      <w:r>
+        <w:rPr>
+          <w:rFonts w:ascii="Cambria" w:hAnsi="Cambria"/>
+          <w:color w:val="FF0000"/>
+        </w:rPr>
+        <w:t xml:space="preserve"> </w:t>
+      </w:r>
+      <w:r>
+        <w:rPr>
+          <w:rFonts w:ascii="Cambria" w:hAnsi="Cambria"/>
+          <w:color w:val="FF0000"/>
+        </w:rPr>
+        <w:t>Google Map</w:t>
+      </w:r>
+      <w:r>
+        <w:rPr>
+          <w:rFonts w:ascii="Cambria" w:hAnsi="Cambria"/>
+          <w:color w:val="FF0000"/>
+        </w:rPr>
+        <w:t xml:space="preserve"> Editing page.</w:t>
+      </w:r>
+    </w:p>
+    <w:p>
+      <w:pPr>
+        <w:pStyle w:val="ListParagraph"/>
+        <w:ind w:left="1077"/>
+        <w:rPr>
+          <w:rFonts w:ascii="Cambria" w:hAnsi="Cambria"/>
+          <w:color w:val="FF0000"/>
+        </w:rPr>
+      </w:pPr>
+      <w:r>
+        <w:rPr>
+          <w:rFonts w:ascii="Cambria" w:hAnsi="Cambria"/>
+          <w:color w:val="FF0000"/>
+        </w:rPr>
+        <w:t xml:space="preserve">The system shall </w:t>
+      </w:r>
+      <w:r>
+        <w:rPr>
+          <w:rFonts w:ascii="Cambria" w:hAnsi="Cambria"/>
+          <w:color w:val="FF0000"/>
+        </w:rPr>
+        <w:t>edit Google Map in Temple Map</w:t>
+      </w:r>
+      <w:r>
+        <w:rPr>
+          <w:rFonts w:ascii="Cambria" w:hAnsi="Cambria"/>
+          <w:color w:val="FF0000"/>
+        </w:rPr>
+        <w:t xml:space="preserve"> page.</w:t>
+      </w:r>
+    </w:p>
+    <w:p>
+      <w:pPr>
+        <w:pStyle w:val="ListParagraph"/>
+        <w:ind w:left="1077"/>
+        <w:rPr>
+          <w:rFonts w:ascii="Cambria" w:hAnsi="Cambria"/>
+          <w:color w:val="FF0000"/>
+        </w:rPr>
+      </w:pPr>
+    </w:p>
+    <w:p>
+      <w:pPr>
+        <w:pStyle w:val="ListParagraph"/>
         <w:numPr>
           <w:ilvl w:val="0"/>
           <w:numId w:val="1"/>
@@ -4924,6 +5563,85 @@
     <w:p>
       <w:pPr>
         <w:pStyle w:val="ListParagraph"/>
+        <w:ind w:left="1077"/>
+        <w:rPr>
+          <w:rFonts w:ascii="Cambria" w:hAnsi="Cambria"/>
+          <w:color w:val="FF0000"/>
+        </w:rPr>
+      </w:pPr>
+      <w:r>
+        <w:rPr>
+          <w:rFonts w:ascii="Cambria" w:hAnsi="Cambria"/>
+          <w:color w:val="FF0000"/>
+        </w:rPr>
+        <w:t>The system shall provide user interface for display</w:t>
+      </w:r>
+      <w:r>
+        <w:rPr>
+          <w:rFonts w:ascii="Cambria" w:hAnsi="Cambria"/>
+          <w:color w:val="FF0000"/>
+        </w:rPr>
+        <w:t xml:space="preserve"> </w:t>
+      </w:r>
+      <w:r>
+        <w:rPr>
+          <w:rFonts w:ascii="Cambria" w:hAnsi="Cambria"/>
+          <w:color w:val="FF0000"/>
+        </w:rPr>
+        <w:t>Contact</w:t>
+      </w:r>
+      <w:r>
+        <w:rPr>
+          <w:rFonts w:ascii="Cambria" w:hAnsi="Cambria"/>
+          <w:color w:val="FF0000"/>
+        </w:rPr>
+        <w:t xml:space="preserve"> Editing page.</w:t>
+      </w:r>
+    </w:p>
+    <w:p>
+      <w:pPr>
+        <w:pStyle w:val="ListParagraph"/>
+        <w:ind w:left="1077"/>
+        <w:rPr>
+          <w:rFonts w:ascii="Cambria" w:hAnsi="Cambria"/>
+          <w:color w:val="FF0000"/>
+        </w:rPr>
+      </w:pPr>
+      <w:r>
+        <w:rPr>
+          <w:rFonts w:ascii="Cambria" w:hAnsi="Cambria"/>
+          <w:color w:val="FF0000"/>
+        </w:rPr>
+        <w:t xml:space="preserve">The system shall </w:t>
+      </w:r>
+      <w:r>
+        <w:rPr>
+          <w:rFonts w:ascii="Cambria" w:hAnsi="Cambria"/>
+          <w:color w:val="FF0000"/>
+        </w:rPr>
+        <w:t>edit contact detail in Contact page.</w:t>
+      </w:r>
+      <w:r>
+        <w:rPr>
+          <w:rFonts w:ascii="Cambria" w:hAnsi="Cambria"/>
+          <w:color w:val="FF0000"/>
+        </w:rPr>
+        <w:t xml:space="preserve"> </w:t>
+      </w:r>
+    </w:p>
+    <w:p>
+      <w:pPr>
+        <w:pStyle w:val="ListParagraph"/>
+        <w:ind w:left="1077"/>
+        <w:rPr>
+          <w:rFonts w:ascii="Cambria" w:hAnsi="Cambria"/>
+          <w:color w:val="FF0000"/>
+        </w:rPr>
+      </w:pPr>
+    </w:p>
+    <w:p>
+      <w:pPr>
+        <w:pStyle w:val="ListParagraph"/>
         <w:numPr>
           <w:ilvl w:val="0"/>
           <w:numId w:val="1"/>
@@ -4944,6 +5662,33 @@
     <w:p>
       <w:pPr>
         <w:pStyle w:val="ListParagraph"/>
+        <w:ind w:left="1077"/>
+        <w:rPr>
+          <w:rFonts w:ascii="Cambria" w:hAnsi="Cambria"/>
+          <w:color w:val="FF0000"/>
+        </w:rPr>
+      </w:pPr>
+      <w:r>
+        <w:rPr>
+          <w:rFonts w:ascii="Cambria" w:hAnsi="Cambria"/>
+          <w:color w:val="FF0000"/>
+        </w:rPr>
+        <w:t>The system shall send email to member.</w:t>
+      </w:r>
+    </w:p>
+    <w:p>
+      <w:pPr>
+        <w:pStyle w:val="ListParagraph"/>
+        <w:ind w:left="1077"/>
+        <w:rPr>
+          <w:rFonts w:ascii="Cambria" w:hAnsi="Cambria"/>
+          <w:color w:val="FF0000"/>
+        </w:rPr>
+      </w:pPr>
+    </w:p>
+    <w:p>
+      <w:pPr>
+        <w:pStyle w:val="ListParagraph"/>
         <w:numPr>
           <w:ilvl w:val="0"/>
           <w:numId w:val="1"/>
@@ -4964,6 +5709,51 @@
     <w:p>
       <w:pPr>
         <w:pStyle w:val="ListParagraph"/>
+        <w:ind w:left="1077"/>
+        <w:rPr>
+          <w:rFonts w:ascii="Cambria" w:hAnsi="Cambria"/>
+          <w:color w:val="FF0000"/>
+        </w:rPr>
+      </w:pPr>
+      <w:r>
+        <w:rPr>
+          <w:rFonts w:ascii="Cambria" w:hAnsi="Cambria"/>
+          <w:color w:val="FF0000"/>
+        </w:rPr>
+        <w:lastRenderedPageBreak/>
+        <w:t>The system shall provide user interface for display Admin Personal Information page.</w:t>
+      </w:r>
+    </w:p>
+    <w:p>
+      <w:pPr>
+        <w:pStyle w:val="ListParagraph"/>
+        <w:ind w:left="1077"/>
+        <w:rPr>
+          <w:rFonts w:ascii="Cambria" w:hAnsi="Cambria"/>
+          <w:color w:val="FF0000"/>
+        </w:rPr>
+      </w:pPr>
+      <w:r>
+        <w:rPr>
+          <w:rFonts w:ascii="Cambria" w:hAnsi="Cambria"/>
+          <w:color w:val="FF0000"/>
+        </w:rPr>
+        <w:t>The system shall edit admin personal information.</w:t>
+      </w:r>
+    </w:p>
+    <w:p>
+      <w:pPr>
+        <w:pStyle w:val="ListParagraph"/>
+        <w:ind w:left="1077"/>
+        <w:rPr>
+          <w:rFonts w:ascii="Cambria" w:hAnsi="Cambria"/>
+          <w:color w:val="FF0000"/>
+        </w:rPr>
+      </w:pPr>
+    </w:p>
+    <w:p>
+      <w:pPr>
+        <w:pStyle w:val="ListParagraph"/>
         <w:numPr>
           <w:ilvl w:val="0"/>
           <w:numId w:val="1"/>
@@ -4980,6 +5770,42 @@
         </w:rPr>
         <w:t>Admin can delete member registered account.</w:t>
       </w:r>
+    </w:p>
+    <w:p>
+      <w:pPr>
+        <w:pStyle w:val="ListParagraph"/>
+        <w:ind w:left="1077"/>
+        <w:rPr>
+          <w:rFonts w:ascii="Cambria" w:hAnsi="Cambria"/>
+          <w:color w:val="FF0000"/>
+        </w:rPr>
+      </w:pPr>
+      <w:r>
+        <w:rPr>
+          <w:rFonts w:ascii="Cambria" w:hAnsi="Cambria"/>
+          <w:color w:val="FF0000"/>
+        </w:rPr>
+        <w:t>The system shall provide user interface for display List of all Member.</w:t>
+      </w:r>
+    </w:p>
+    <w:p>
+      <w:pPr>
+        <w:pStyle w:val="ListParagraph"/>
+        <w:ind w:left="1077"/>
+        <w:rPr>
+          <w:rFonts w:ascii="Cambria" w:hAnsi="Cambria"/>
+          <w:color w:val="FF0000"/>
+        </w:rPr>
+      </w:pPr>
+      <w:r>
+        <w:rPr>
+          <w:rFonts w:ascii="Cambria" w:hAnsi="Cambria"/>
+          <w:color w:val="FF0000"/>
+        </w:rPr>
+        <w:t>The system shall delete member registered account.</w:t>
+      </w:r>
+      <w:bookmarkStart w:id="0" w:name="_GoBack"/>
+      <w:bookmarkEnd w:id="0"/>
     </w:p>
     <w:p>
       <w:pPr>
@@ -5198,14 +6024,12 @@
               <w:rFonts w:asciiTheme="majorHAnsi" w:hAnsiTheme="majorHAnsi"/>
             </w:rPr>
           </w:pPr>
-          <w:proofErr w:type="spellStart"/>
           <w:r>
             <w:rPr>
               <w:rFonts w:asciiTheme="majorHAnsi" w:hAnsiTheme="majorHAnsi"/>
             </w:rPr>
             <w:t>MasterPeace</w:t>
           </w:r>
-          <w:proofErr w:type="spellEnd"/>
         </w:p>
       </w:tc>
       <w:tc>
@@ -5278,7 +6102,7 @@
               <w:bCs/>
               <w:noProof/>
             </w:rPr>
-            <w:t>6</w:t>
+            <w:t>7</w:t>
           </w:r>
           <w:r>
             <w:rPr>
@@ -5337,7 +6161,7 @@
               <w:bCs/>
               <w:noProof/>
             </w:rPr>
-            <w:t>6</w:t>
+            <w:t>7</w:t>
           </w:r>
           <w:r>
             <w:rPr>

</xml_diff>